<commit_message>
ahora si funciona lo de la fecha
</commit_message>
<xml_diff>
--- a/Generador de actas/PERMISO_FRANCO PACHECO/Permiso_FRANCO PACHECO.docx
+++ b/Generador de actas/PERMISO_FRANCO PACHECO/Permiso_FRANCO PACHECO.docx
@@ -1910,52 +1910,11 @@
       </w:pPr>
       <w:r>
         <w:rPr>
-          <w:rFonts w:ascii="Arial" w:hAnsi="Arial" w:cs="Arial"/>
-          <w:b/>
-          <w:lang w:val="es-MX"/>
-        </w:rPr>
-        <w:t xml:space="preserve">TINOGASTA, </w:t>
-      </w:r>
-      <w:r>
-        <w:rPr>
-          <w:rFonts w:ascii="Arial" w:hAnsi="Arial" w:cs="Arial"/>
-          <w:b/>
-          <w:lang w:val="es-MX"/>
-        </w:rPr>
-        <w:t xml:space="preserve">30 de junio </w:t>
-      </w:r>
-      <w:r>
-        <w:rPr>
-          <w:rFonts w:ascii="Arial" w:hAnsi="Arial" w:cs="Arial"/>
-          <w:b/>
-          <w:lang w:val="es-MX"/>
-        </w:rPr>
-        <w:tab/>
-      </w:r>
-      <w:r>
-        <w:rPr>
-          <w:rFonts w:ascii="Arial" w:hAnsi="Arial" w:cs="Arial"/>
-          <w:b/>
-          <w:lang w:val="es-MX"/>
-        </w:rPr>
-        <w:tab/>
-        <w:t xml:space="preserve">DE </w:t>
-      </w:r>
-      <w:r>
-        <w:rPr>
-          <w:rFonts w:ascii="Arial" w:hAnsi="Arial" w:cs="Arial"/>
-          <w:b/>
-          <w:lang w:val="es-MX"/>
-        </w:rPr>
-        <w:t>202</w:t>
-      </w:r>
-      <w:r>
-        <w:rPr>
-          <w:rFonts w:ascii="Arial" w:hAnsi="Arial" w:cs="Arial"/>
-          <w:b/>
-          <w:lang w:val="es-MX"/>
-        </w:rPr>
-        <w:t>4</w:t>
+          <w:rFonts w:ascii="Arial" w:hAnsi="Arial"/>
+          <w:b/>
+          <w:sz w:val="20"/>
+        </w:rPr>
+        <w:t>Tinogasta, 01 de diciembre de 2024</w:t>
       </w:r>
     </w:p>
     <w:p>

</xml_diff>